<commit_message>
final django project part 1
</commit_message>
<xml_diff>
--- a/Batch Wise/DJANGO T417 203/Final project.docx
+++ b/Batch Wise/DJANGO T417 203/Final project.docx
@@ -13,14 +13,15 @@
       <w:r>
         <w:t>Create project and application</w:t>
       </w:r>
-      <w:bookmarkStart w:id="0" w:name="_GoBack"/>
-      <w:bookmarkEnd w:id="0"/>
-    </w:p>
-    <w:p>
-      <w:pPr>
-        <w:pStyle w:val="ListParagraph"/>
-      </w:pPr>
-      <w:r>
+    </w:p>
+    <w:p>
+      <w:pPr>
+        <w:pStyle w:val="ListParagraph"/>
+      </w:pPr>
+      <w:r>
+        <w:rPr>
+          <w:noProof/>
+        </w:rPr>
         <w:drawing>
           <wp:inline distT="0" distB="0" distL="0" distR="0" wp14:anchorId="456678B1" wp14:editId="7EABF7BA">
             <wp:extent cx="4791744" cy="1143160"/>
@@ -90,6 +91,346 @@
         <w:t>Register application in settings.py</w:t>
       </w:r>
     </w:p>
+    <w:p>
+      <w:pPr>
+        <w:pStyle w:val="ListParagraph"/>
+        <w:numPr>
+          <w:ilvl w:val="0"/>
+          <w:numId w:val="1"/>
+        </w:numPr>
+      </w:pPr>
+      <w:r>
+        <w:t xml:space="preserve">Create templates folder and register </w:t>
+      </w:r>
+    </w:p>
+    <w:p>
+      <w:pPr>
+        <w:pStyle w:val="ListParagraph"/>
+        <w:numPr>
+          <w:ilvl w:val="0"/>
+          <w:numId w:val="1"/>
+        </w:numPr>
+      </w:pPr>
+      <w:r>
+        <w:t xml:space="preserve">Create following files and folders in templates folder (we may change this structure according to our </w:t>
+      </w:r>
+      <w:proofErr w:type="spellStart"/>
+      <w:r>
+        <w:t>req</w:t>
+      </w:r>
+      <w:proofErr w:type="spellEnd"/>
+      <w:r>
+        <w:t>)</w:t>
+      </w:r>
+    </w:p>
+    <w:p>
+      <w:pPr>
+        <w:pStyle w:val="ListParagraph"/>
+        <w:numPr>
+          <w:ilvl w:val="1"/>
+          <w:numId w:val="1"/>
+        </w:numPr>
+      </w:pPr>
+      <w:r>
+        <w:t>templates &gt; product</w:t>
+      </w:r>
+    </w:p>
+    <w:p>
+      <w:pPr>
+        <w:pStyle w:val="ListParagraph"/>
+        <w:numPr>
+          <w:ilvl w:val="1"/>
+          <w:numId w:val="1"/>
+        </w:numPr>
+      </w:pPr>
+      <w:r>
+        <w:t xml:space="preserve">templates </w:t>
+      </w:r>
+      <w:r>
+        <w:t>&gt; user</w:t>
+      </w:r>
+    </w:p>
+    <w:p>
+      <w:pPr>
+        <w:pStyle w:val="ListParagraph"/>
+        <w:numPr>
+          <w:ilvl w:val="1"/>
+          <w:numId w:val="1"/>
+        </w:numPr>
+      </w:pPr>
+      <w:r>
+        <w:t>templates &gt; base.html</w:t>
+      </w:r>
+    </w:p>
+    <w:p>
+      <w:pPr>
+        <w:pStyle w:val="ListParagraph"/>
+        <w:numPr>
+          <w:ilvl w:val="1"/>
+          <w:numId w:val="1"/>
+        </w:numPr>
+      </w:pPr>
+      <w:r>
+        <w:t xml:space="preserve">code for base.html </w:t>
+      </w:r>
+    </w:p>
+    <w:p>
+      <w:pPr>
+        <w:pStyle w:val="ListParagraph"/>
+        <w:ind w:left="1440"/>
+      </w:pPr>
+    </w:p>
+    <w:p>
+      <w:pPr>
+        <w:pStyle w:val="ListParagraph"/>
+        <w:numPr>
+          <w:ilvl w:val="0"/>
+          <w:numId w:val="1"/>
+        </w:numPr>
+      </w:pPr>
+      <w:r>
+        <w:t xml:space="preserve">create </w:t>
+      </w:r>
+      <w:r>
+        <w:t xml:space="preserve">views.py at project level (in </w:t>
+      </w:r>
+      <w:proofErr w:type="spellStart"/>
+      <w:r>
+        <w:t>ecom</w:t>
+      </w:r>
+      <w:proofErr w:type="spellEnd"/>
+      <w:r>
+        <w:t xml:space="preserve"> folder) </w:t>
+      </w:r>
+      <w:r>
+        <w:rPr>
+          <w:i/>
+          <w:color w:val="FF0000"/>
+          <w:sz w:val="16"/>
+          <w:szCs w:val="16"/>
+        </w:rPr>
+        <w:t>yes, it is possible to create views.py at project level</w:t>
+      </w:r>
+    </w:p>
+    <w:p>
+      <w:pPr>
+        <w:pStyle w:val="ListParagraph"/>
+      </w:pPr>
+      <w:r>
+        <w:drawing>
+          <wp:inline distT="0" distB="0" distL="0" distR="0" wp14:anchorId="28FF149D" wp14:editId="1BC0AC79">
+            <wp:extent cx="2236700" cy="1023327"/>
+            <wp:effectExtent l="0" t="0" r="0" b="5715"/>
+            <wp:docPr id="2" name="Picture 2"/>
+            <wp:cNvGraphicFramePr>
+              <a:graphicFrameLocks xmlns:a="http://schemas.openxmlformats.org/drawingml/2006/main" noChangeAspect="1"/>
+            </wp:cNvGraphicFramePr>
+            <a:graphic xmlns:a="http://schemas.openxmlformats.org/drawingml/2006/main">
+              <a:graphicData uri="http://schemas.openxmlformats.org/drawingml/2006/picture">
+                <pic:pic xmlns:pic="http://schemas.openxmlformats.org/drawingml/2006/picture">
+                  <pic:nvPicPr>
+                    <pic:cNvPr id="1" name=""/>
+                    <pic:cNvPicPr/>
+                  </pic:nvPicPr>
+                  <pic:blipFill>
+                    <a:blip r:embed="rId6"/>
+                    <a:stretch>
+                      <a:fillRect/>
+                    </a:stretch>
+                  </pic:blipFill>
+                  <pic:spPr>
+                    <a:xfrm>
+                      <a:off x="0" y="0"/>
+                      <a:ext cx="2253903" cy="1031198"/>
+                    </a:xfrm>
+                    <a:prstGeom prst="rect">
+                      <a:avLst/>
+                    </a:prstGeom>
+                  </pic:spPr>
+                </pic:pic>
+              </a:graphicData>
+            </a:graphic>
+          </wp:inline>
+        </w:drawing>
+      </w:r>
+    </w:p>
+    <w:p>
+      <w:pPr>
+        <w:pStyle w:val="ListParagraph"/>
+        <w:numPr>
+          <w:ilvl w:val="0"/>
+          <w:numId w:val="1"/>
+        </w:numPr>
+      </w:pPr>
+      <w:r>
+        <w:t xml:space="preserve">create </w:t>
+      </w:r>
+      <w:proofErr w:type="spellStart"/>
+      <w:r>
+        <w:t>url</w:t>
+      </w:r>
+      <w:proofErr w:type="spellEnd"/>
+      <w:r>
+        <w:t xml:space="preserve"> form above view in urls.py (project level </w:t>
+      </w:r>
+      <w:proofErr w:type="spellStart"/>
+      <w:r>
+        <w:t>url</w:t>
+      </w:r>
+      <w:proofErr w:type="spellEnd"/>
+      <w:r>
+        <w:t>)</w:t>
+      </w:r>
+    </w:p>
+    <w:p>
+      <w:pPr>
+        <w:pStyle w:val="ListParagraph"/>
+      </w:pPr>
+      <w:r>
+        <w:drawing>
+          <wp:inline distT="0" distB="0" distL="0" distR="0" wp14:anchorId="6A982CD5" wp14:editId="39231253">
+            <wp:extent cx="2246539" cy="1008541"/>
+            <wp:effectExtent l="0" t="0" r="1905" b="1270"/>
+            <wp:docPr id="3" name="Picture 3"/>
+            <wp:cNvGraphicFramePr>
+              <a:graphicFrameLocks xmlns:a="http://schemas.openxmlformats.org/drawingml/2006/main" noChangeAspect="1"/>
+            </wp:cNvGraphicFramePr>
+            <a:graphic xmlns:a="http://schemas.openxmlformats.org/drawingml/2006/main">
+              <a:graphicData uri="http://schemas.openxmlformats.org/drawingml/2006/picture">
+                <pic:pic xmlns:pic="http://schemas.openxmlformats.org/drawingml/2006/picture">
+                  <pic:nvPicPr>
+                    <pic:cNvPr id="1" name=""/>
+                    <pic:cNvPicPr/>
+                  </pic:nvPicPr>
+                  <pic:blipFill>
+                    <a:blip r:embed="rId7"/>
+                    <a:stretch>
+                      <a:fillRect/>
+                    </a:stretch>
+                  </pic:blipFill>
+                  <pic:spPr>
+                    <a:xfrm>
+                      <a:off x="0" y="0"/>
+                      <a:ext cx="2288040" cy="1027172"/>
+                    </a:xfrm>
+                    <a:prstGeom prst="rect">
+                      <a:avLst/>
+                    </a:prstGeom>
+                  </pic:spPr>
+                </pic:pic>
+              </a:graphicData>
+            </a:graphic>
+          </wp:inline>
+        </w:drawing>
+      </w:r>
+    </w:p>
+    <w:p>
+      <w:pPr>
+        <w:pStyle w:val="ListParagraph"/>
+        <w:numPr>
+          <w:ilvl w:val="0"/>
+          <w:numId w:val="1"/>
+        </w:numPr>
+      </w:pPr>
+      <w:r>
+        <w:t xml:space="preserve">output </w:t>
+      </w:r>
+    </w:p>
+    <w:p>
+      <w:pPr>
+        <w:pStyle w:val="ListParagraph"/>
+      </w:pPr>
+      <w:r>
+        <w:drawing>
+          <wp:inline distT="0" distB="0" distL="0" distR="0" wp14:anchorId="5589D71A" wp14:editId="6C989AEC">
+            <wp:extent cx="6431654" cy="753337"/>
+            <wp:effectExtent l="0" t="0" r="7620" b="8890"/>
+            <wp:docPr id="4" name="Picture 4"/>
+            <wp:cNvGraphicFramePr>
+              <a:graphicFrameLocks xmlns:a="http://schemas.openxmlformats.org/drawingml/2006/main" noChangeAspect="1"/>
+            </wp:cNvGraphicFramePr>
+            <a:graphic xmlns:a="http://schemas.openxmlformats.org/drawingml/2006/main">
+              <a:graphicData uri="http://schemas.openxmlformats.org/drawingml/2006/picture">
+                <pic:pic xmlns:pic="http://schemas.openxmlformats.org/drawingml/2006/picture">
+                  <pic:nvPicPr>
+                    <pic:cNvPr id="1" name=""/>
+                    <pic:cNvPicPr/>
+                  </pic:nvPicPr>
+                  <pic:blipFill>
+                    <a:blip r:embed="rId8"/>
+                    <a:stretch>
+                      <a:fillRect/>
+                    </a:stretch>
+                  </pic:blipFill>
+                  <pic:spPr>
+                    <a:xfrm>
+                      <a:off x="0" y="0"/>
+                      <a:ext cx="6472177" cy="758083"/>
+                    </a:xfrm>
+                    <a:prstGeom prst="rect">
+                      <a:avLst/>
+                    </a:prstGeom>
+                  </pic:spPr>
+                </pic:pic>
+              </a:graphicData>
+            </a:graphic>
+          </wp:inline>
+        </w:drawing>
+      </w:r>
+    </w:p>
+    <w:p>
+      <w:pPr>
+        <w:pStyle w:val="ListParagraph"/>
+      </w:pPr>
+      <w:r>
+        <w:drawing>
+          <wp:inline distT="0" distB="0" distL="0" distR="0" wp14:anchorId="2961335E" wp14:editId="7946F6EE">
+            <wp:extent cx="6426044" cy="1218568"/>
+            <wp:effectExtent l="0" t="0" r="0" b="635"/>
+            <wp:docPr id="5" name="Picture 5"/>
+            <wp:cNvGraphicFramePr>
+              <a:graphicFrameLocks xmlns:a="http://schemas.openxmlformats.org/drawingml/2006/main" noChangeAspect="1"/>
+            </wp:cNvGraphicFramePr>
+            <a:graphic xmlns:a="http://schemas.openxmlformats.org/drawingml/2006/main">
+              <a:graphicData uri="http://schemas.openxmlformats.org/drawingml/2006/picture">
+                <pic:pic xmlns:pic="http://schemas.openxmlformats.org/drawingml/2006/picture">
+                  <pic:nvPicPr>
+                    <pic:cNvPr id="1" name=""/>
+                    <pic:cNvPicPr/>
+                  </pic:nvPicPr>
+                  <pic:blipFill>
+                    <a:blip r:embed="rId9"/>
+                    <a:stretch>
+                      <a:fillRect/>
+                    </a:stretch>
+                  </pic:blipFill>
+                  <pic:spPr>
+                    <a:xfrm>
+                      <a:off x="0" y="0"/>
+                      <a:ext cx="6473008" cy="1227474"/>
+                    </a:xfrm>
+                    <a:prstGeom prst="rect">
+                      <a:avLst/>
+                    </a:prstGeom>
+                  </pic:spPr>
+                </pic:pic>
+              </a:graphicData>
+            </a:graphic>
+          </wp:inline>
+        </w:drawing>
+      </w:r>
+      <w:bookmarkStart w:id="0" w:name="_GoBack"/>
+      <w:bookmarkEnd w:id="0"/>
+    </w:p>
+    <w:p>
+      <w:pPr>
+        <w:pStyle w:val="ListParagraph"/>
+        <w:numPr>
+          <w:ilvl w:val="0"/>
+          <w:numId w:val="1"/>
+        </w:numPr>
+      </w:pPr>
+    </w:p>
     <w:sectPr>
       <w:pgSz w:w="12240" w:h="15840"/>
       <w:pgMar w:top="720" w:right="720" w:bottom="720" w:left="720" w:header="720" w:footer="720" w:gutter="0"/>
@@ -115,7 +456,7 @@
         <w:ind w:left="720" w:hanging="360"/>
       </w:pPr>
     </w:lvl>
-    <w:lvl w:ilvl="1" w:tplc="04090019" w:tentative="1">
+    <w:lvl w:ilvl="1" w:tplc="04090019">
       <w:start w:val="1"/>
       <w:numFmt w:val="lowerLetter"/>
       <w:lvlText w:val="%2."/>

</xml_diff>

<commit_message>
django final project authentication
</commit_message>
<xml_diff>
--- a/Batch Wise/DJANGO T417 203/Final project.docx
+++ b/Batch Wise/DJANGO T417 203/Final project.docx
@@ -106,6 +106,34 @@
     <w:p>
       <w:pPr>
         <w:pStyle w:val="ListParagraph"/>
+      </w:pPr>
+      <w:proofErr w:type="spellStart"/>
+      <w:r>
+        <w:t>Lets</w:t>
+      </w:r>
+      <w:proofErr w:type="spellEnd"/>
+      <w:r>
+        <w:t xml:space="preserve"> understand the first part of </w:t>
+      </w:r>
+      <w:proofErr w:type="gramStart"/>
+      <w:r>
+        <w:t>project :</w:t>
+      </w:r>
+      <w:proofErr w:type="gramEnd"/>
+      <w:r>
+        <w:t xml:space="preserve"> Authentication</w:t>
+      </w:r>
+    </w:p>
+    <w:p>
+      <w:pPr>
+        <w:pStyle w:val="ListParagraph"/>
+      </w:pPr>
+      <w:bookmarkStart w:id="0" w:name="_GoBack"/>
+      <w:bookmarkEnd w:id="0"/>
+    </w:p>
+    <w:p>
+      <w:pPr>
+        <w:pStyle w:val="ListParagraph"/>
         <w:numPr>
           <w:ilvl w:val="0"/>
           <w:numId w:val="1"/>
@@ -217,6 +245,9 @@
         <w:pStyle w:val="ListParagraph"/>
       </w:pPr>
       <w:r>
+        <w:rPr>
+          <w:noProof/>
+        </w:rPr>
         <w:drawing>
           <wp:inline distT="0" distB="0" distL="0" distR="0" wp14:anchorId="28FF149D" wp14:editId="1BC0AC79">
             <wp:extent cx="2236700" cy="1023327"/>
@@ -287,6 +318,9 @@
         <w:pStyle w:val="ListParagraph"/>
       </w:pPr>
       <w:r>
+        <w:rPr>
+          <w:noProof/>
+        </w:rPr>
         <w:drawing>
           <wp:inline distT="0" distB="0" distL="0" distR="0" wp14:anchorId="6A982CD5" wp14:editId="39231253">
             <wp:extent cx="2246539" cy="1008541"/>
@@ -341,6 +375,9 @@
         <w:pStyle w:val="ListParagraph"/>
       </w:pPr>
       <w:r>
+        <w:rPr>
+          <w:noProof/>
+        </w:rPr>
         <w:drawing>
           <wp:inline distT="0" distB="0" distL="0" distR="0" wp14:anchorId="5589D71A" wp14:editId="6C989AEC">
             <wp:extent cx="6431654" cy="753337"/>
@@ -383,6 +420,9 @@
         <w:pStyle w:val="ListParagraph"/>
       </w:pPr>
       <w:r>
+        <w:rPr>
+          <w:noProof/>
+        </w:rPr>
         <w:drawing>
           <wp:inline distT="0" distB="0" distL="0" distR="0" wp14:anchorId="2961335E" wp14:editId="7946F6EE">
             <wp:extent cx="6426044" cy="1218568"/>
@@ -419,8 +459,6 @@
           </wp:inline>
         </w:drawing>
       </w:r>
-      <w:bookmarkStart w:id="0" w:name="_GoBack"/>
-      <w:bookmarkEnd w:id="0"/>
     </w:p>
     <w:p>
       <w:pPr>

</xml_diff>